<commit_message>
Correcciones Generales no es necesaria revision
</commit_message>
<xml_diff>
--- a/Iteración 3/Decisiones de Diseño tomadas por ASS/ADD-015.docx
+++ b/Iteración 3/Decisiones de Diseño tomadas por ASS/ADD-015.docx
@@ -33,7 +33,27 @@
               <w:spacing w:line="240" w:lineRule="auto"/>
             </w:pPr>
             <w:r>
-              <w:t>Short title of decisi</w:t>
+              <w:t xml:space="preserve">Short </w:t>
+            </w:r>
+            <w:proofErr w:type="spellStart"/>
+            <w:r>
+              <w:t>title</w:t>
+            </w:r>
+            <w:proofErr w:type="spellEnd"/>
+            <w:r>
+              <w:t xml:space="preserve"> </w:t>
+            </w:r>
+            <w:proofErr w:type="spellStart"/>
+            <w:r>
+              <w:t>of</w:t>
+            </w:r>
+            <w:proofErr w:type="spellEnd"/>
+            <w:r>
+              <w:t xml:space="preserve"> </w:t>
+            </w:r>
+            <w:proofErr w:type="spellStart"/>
+            <w:r>
+              <w:t>decisi</w:t>
             </w:r>
             <w:r>
               <w:t>o</w:t>
@@ -41,6 +61,7 @@
             <w:r>
               <w:t>n</w:t>
             </w:r>
+            <w:proofErr w:type="spellEnd"/>
           </w:p>
         </w:tc>
         <w:tc>
@@ -59,7 +80,10 @@
               <w:spacing w:line="240" w:lineRule="auto"/>
             </w:pPr>
             <w:r>
-              <w:t xml:space="preserve">Creacion de un </w:t>
+              <w:t>Creación</w:t>
+            </w:r>
+            <w:r>
+              <w:t xml:space="preserve"> de un </w:t>
             </w:r>
             <w:r>
               <w:t>módulo</w:t>
@@ -182,36 +206,164 @@
             <w:pPr>
               <w:spacing w:line="240" w:lineRule="auto"/>
             </w:pPr>
-            <w:r>
-              <w:t>Creator of decisi</w:t>
+            <w:proofErr w:type="spellStart"/>
+            <w:r>
+              <w:t>Creator</w:t>
+            </w:r>
+            <w:proofErr w:type="spellEnd"/>
+            <w:r>
+              <w:t xml:space="preserve"> </w:t>
+            </w:r>
+            <w:proofErr w:type="spellStart"/>
+            <w:r>
+              <w:t>of</w:t>
+            </w:r>
+            <w:proofErr w:type="spellEnd"/>
+            <w:r>
+              <w:t xml:space="preserve"> </w:t>
+            </w:r>
+            <w:proofErr w:type="spellStart"/>
+            <w:r>
+              <w:t>decisi</w:t>
             </w:r>
             <w:r>
               <w:t>o</w:t>
+            </w:r>
+            <w:r>
+              <w:t>n</w:t>
+            </w:r>
+            <w:proofErr w:type="spellEnd"/>
+          </w:p>
+        </w:tc>
+        <w:tc>
+          <w:tcPr>
+            <w:tcW w:w="4483" w:type="dxa"/>
+            <w:tcBorders>
+              <w:top w:val="single" w:sz="4" w:space="0" w:color="auto"/>
+              <w:left w:val="single" w:sz="4" w:space="0" w:color="auto"/>
+              <w:bottom w:val="single" w:sz="4" w:space="0" w:color="auto"/>
+              <w:right w:val="single" w:sz="4" w:space="0" w:color="auto"/>
+            </w:tcBorders>
+            <w:hideMark/>
+          </w:tcPr>
+          <w:p>
+            <w:pPr>
+              <w:spacing w:line="240" w:lineRule="auto"/>
+            </w:pPr>
+            <w:r>
+              <w:t>Diego</w:t>
+            </w:r>
+          </w:p>
+        </w:tc>
+      </w:tr>
+      <w:tr>
+        <w:tc>
+          <w:tcPr>
+            <w:tcW w:w="4247" w:type="dxa"/>
+            <w:tcBorders>
+              <w:top w:val="single" w:sz="4" w:space="0" w:color="auto"/>
+              <w:left w:val="single" w:sz="4" w:space="0" w:color="auto"/>
+              <w:bottom w:val="single" w:sz="4" w:space="0" w:color="auto"/>
+              <w:right w:val="single" w:sz="4" w:space="0" w:color="auto"/>
+            </w:tcBorders>
+            <w:hideMark/>
+          </w:tcPr>
+          <w:p>
+            <w:pPr>
+              <w:spacing w:line="240" w:lineRule="auto"/>
+            </w:pPr>
+            <w:proofErr w:type="spellStart"/>
+            <w:r>
+              <w:t>Description</w:t>
+            </w:r>
+            <w:proofErr w:type="spellEnd"/>
+          </w:p>
+        </w:tc>
+        <w:tc>
+          <w:tcPr>
+            <w:tcW w:w="4483" w:type="dxa"/>
+            <w:tcBorders>
+              <w:top w:val="single" w:sz="4" w:space="0" w:color="auto"/>
+              <w:left w:val="single" w:sz="4" w:space="0" w:color="auto"/>
+              <w:bottom w:val="single" w:sz="4" w:space="0" w:color="auto"/>
+              <w:right w:val="single" w:sz="4" w:space="0" w:color="auto"/>
+            </w:tcBorders>
+            <w:hideMark/>
+          </w:tcPr>
+          <w:p>
+            <w:pPr>
+              <w:spacing w:line="240" w:lineRule="auto"/>
+            </w:pPr>
+            <w:r>
+              <w:t>Modulo que recibe llamadas mediante la obtención de una clase llamada de tipo llamada que redirecciona las partes de la llamada según lo explicado en la decisión ADD-014</w:t>
+            </w:r>
+          </w:p>
+        </w:tc>
+      </w:tr>
+      <w:tr>
+        <w:tc>
+          <w:tcPr>
+            <w:tcW w:w="4247" w:type="dxa"/>
+            <w:tcBorders>
+              <w:top w:val="single" w:sz="4" w:space="0" w:color="auto"/>
+              <w:left w:val="single" w:sz="4" w:space="0" w:color="auto"/>
+              <w:bottom w:val="single" w:sz="4" w:space="0" w:color="auto"/>
+              <w:right w:val="single" w:sz="4" w:space="0" w:color="auto"/>
+            </w:tcBorders>
+            <w:hideMark/>
+          </w:tcPr>
+          <w:p>
+            <w:pPr>
+              <w:spacing w:line="240" w:lineRule="auto"/>
+            </w:pPr>
+            <w:proofErr w:type="spellStart"/>
+            <w:r>
+              <w:t>Decision’s</w:t>
+            </w:r>
+            <w:proofErr w:type="spellEnd"/>
+            <w:r>
+              <w:t xml:space="preserve"> </w:t>
+            </w:r>
+            <w:proofErr w:type="spellStart"/>
+            <w:r>
+              <w:t>Rational</w:t>
+            </w:r>
+            <w:proofErr w:type="spellEnd"/>
+          </w:p>
+        </w:tc>
+        <w:tc>
+          <w:tcPr>
+            <w:tcW w:w="4483" w:type="dxa"/>
+            <w:tcBorders>
+              <w:top w:val="single" w:sz="4" w:space="0" w:color="auto"/>
+              <w:left w:val="single" w:sz="4" w:space="0" w:color="auto"/>
+              <w:bottom w:val="single" w:sz="4" w:space="0" w:color="auto"/>
+              <w:right w:val="single" w:sz="4" w:space="0" w:color="auto"/>
+            </w:tcBorders>
+            <w:hideMark/>
+          </w:tcPr>
+          <w:p>
+            <w:pPr>
+              <w:spacing w:line="240" w:lineRule="auto"/>
+            </w:pPr>
+            <w:r>
+              <w:t xml:space="preserve">División de actividades mediante </w:t>
+            </w:r>
+            <w:proofErr w:type="spellStart"/>
+            <w:r>
+              <w:t>Paral</w:t>
+            </w:r>
+            <w:r>
+              <w:t>l</w:t>
             </w:r>
             <w:bookmarkStart w:id="0" w:name="_GoBack"/>
             <w:bookmarkEnd w:id="0"/>
             <w:r>
-              <w:t>n</w:t>
-            </w:r>
-          </w:p>
-        </w:tc>
-        <w:tc>
-          <w:tcPr>
-            <w:tcW w:w="4483" w:type="dxa"/>
-            <w:tcBorders>
-              <w:top w:val="single" w:sz="4" w:space="0" w:color="auto"/>
-              <w:left w:val="single" w:sz="4" w:space="0" w:color="auto"/>
-              <w:bottom w:val="single" w:sz="4" w:space="0" w:color="auto"/>
-              <w:right w:val="single" w:sz="4" w:space="0" w:color="auto"/>
-            </w:tcBorders>
-            <w:hideMark/>
-          </w:tcPr>
-          <w:p>
-            <w:pPr>
-              <w:spacing w:line="240" w:lineRule="auto"/>
-            </w:pPr>
-            <w:r>
-              <w:t>Diego</w:t>
+              <w:t>el</w:t>
+            </w:r>
+            <w:proofErr w:type="spellEnd"/>
+            <w:r>
+              <w:t xml:space="preserve"> Split ya que al ser una conexión en tiempo real requiere que todo funcione en paralelo</w:t>
             </w:r>
           </w:p>
         </w:tc>
@@ -233,7 +385,7 @@
               <w:spacing w:line="240" w:lineRule="auto"/>
             </w:pPr>
             <w:r>
-              <w:t>Description</w:t>
+              <w:t>Status</w:t>
             </w:r>
           </w:p>
         </w:tc>
@@ -253,7 +405,7 @@
               <w:spacing w:line="240" w:lineRule="auto"/>
             </w:pPr>
             <w:r>
-              <w:t>Modulo que recibe llamadas mediante la obtención de una clase llamada de tipo llamada que redirecciona las partes de la llamada según lo explicado en la decisión ADD-014</w:t>
+              <w:t>Pendiente</w:t>
             </w:r>
           </w:p>
         </w:tc>
@@ -274,92 +426,13 @@
             <w:pPr>
               <w:spacing w:line="240" w:lineRule="auto"/>
             </w:pPr>
-            <w:r>
-              <w:t>Decision’s Rational</w:t>
-            </w:r>
-          </w:p>
-        </w:tc>
-        <w:tc>
-          <w:tcPr>
-            <w:tcW w:w="4483" w:type="dxa"/>
-            <w:tcBorders>
-              <w:top w:val="single" w:sz="4" w:space="0" w:color="auto"/>
-              <w:left w:val="single" w:sz="4" w:space="0" w:color="auto"/>
-              <w:bottom w:val="single" w:sz="4" w:space="0" w:color="auto"/>
-              <w:right w:val="single" w:sz="4" w:space="0" w:color="auto"/>
-            </w:tcBorders>
-            <w:hideMark/>
-          </w:tcPr>
-          <w:p>
-            <w:pPr>
-              <w:spacing w:line="240" w:lineRule="auto"/>
-            </w:pPr>
-            <w:r>
-              <w:t>División de actividades mediante Paralel Split ya que al ser una conexión en tiempo real requiere que todo funcione en paralelo</w:t>
-            </w:r>
-          </w:p>
-        </w:tc>
-      </w:tr>
-      <w:tr>
-        <w:tc>
-          <w:tcPr>
-            <w:tcW w:w="4247" w:type="dxa"/>
-            <w:tcBorders>
-              <w:top w:val="single" w:sz="4" w:space="0" w:color="auto"/>
-              <w:left w:val="single" w:sz="4" w:space="0" w:color="auto"/>
-              <w:bottom w:val="single" w:sz="4" w:space="0" w:color="auto"/>
-              <w:right w:val="single" w:sz="4" w:space="0" w:color="auto"/>
-            </w:tcBorders>
-            <w:hideMark/>
-          </w:tcPr>
-          <w:p>
-            <w:pPr>
-              <w:spacing w:line="240" w:lineRule="auto"/>
-            </w:pPr>
-            <w:r>
-              <w:t>Status</w:t>
-            </w:r>
-          </w:p>
-        </w:tc>
-        <w:tc>
-          <w:tcPr>
-            <w:tcW w:w="4483" w:type="dxa"/>
-            <w:tcBorders>
-              <w:top w:val="single" w:sz="4" w:space="0" w:color="auto"/>
-              <w:left w:val="single" w:sz="4" w:space="0" w:color="auto"/>
-              <w:bottom w:val="single" w:sz="4" w:space="0" w:color="auto"/>
-              <w:right w:val="single" w:sz="4" w:space="0" w:color="auto"/>
-            </w:tcBorders>
-            <w:hideMark/>
-          </w:tcPr>
-          <w:p>
-            <w:pPr>
-              <w:spacing w:line="240" w:lineRule="auto"/>
-            </w:pPr>
-            <w:r>
-              <w:t>Pendiente</w:t>
-            </w:r>
-          </w:p>
-        </w:tc>
-      </w:tr>
-      <w:tr>
-        <w:tc>
-          <w:tcPr>
-            <w:tcW w:w="4247" w:type="dxa"/>
-            <w:tcBorders>
-              <w:top w:val="single" w:sz="4" w:space="0" w:color="auto"/>
-              <w:left w:val="single" w:sz="4" w:space="0" w:color="auto"/>
-              <w:bottom w:val="single" w:sz="4" w:space="0" w:color="auto"/>
-              <w:right w:val="single" w:sz="4" w:space="0" w:color="auto"/>
-            </w:tcBorders>
-            <w:hideMark/>
-          </w:tcPr>
-          <w:p>
-            <w:pPr>
-              <w:spacing w:line="240" w:lineRule="auto"/>
-            </w:pPr>
-            <w:r>
-              <w:t>Requirements (decisión drivers)</w:t>
+            <w:proofErr w:type="spellStart"/>
+            <w:r>
+              <w:t>Requirements</w:t>
+            </w:r>
+            <w:proofErr w:type="spellEnd"/>
+            <w:r>
+              <w:t xml:space="preserve"> (decisión drivers)</w:t>
             </w:r>
           </w:p>
         </w:tc>
@@ -403,8 +476,29 @@
             <w:pPr>
               <w:spacing w:line="240" w:lineRule="auto"/>
             </w:pPr>
-            <w:r>
-              <w:t>Alternative decisions (options)</w:t>
+            <w:proofErr w:type="spellStart"/>
+            <w:r>
+              <w:t>Alternative</w:t>
+            </w:r>
+            <w:proofErr w:type="spellEnd"/>
+            <w:r>
+              <w:t xml:space="preserve"> </w:t>
+            </w:r>
+            <w:proofErr w:type="spellStart"/>
+            <w:r>
+              <w:t>decisions</w:t>
+            </w:r>
+            <w:proofErr w:type="spellEnd"/>
+            <w:r>
+              <w:t xml:space="preserve"> (</w:t>
+            </w:r>
+            <w:proofErr w:type="spellStart"/>
+            <w:r>
+              <w:t>options</w:t>
+            </w:r>
+            <w:proofErr w:type="spellEnd"/>
+            <w:r>
+              <w:t>)</w:t>
             </w:r>
           </w:p>
         </w:tc>
@@ -452,8 +546,37 @@
             <w:pPr>
               <w:spacing w:line="240" w:lineRule="auto"/>
             </w:pPr>
-            <w:r>
-              <w:t>Decision outcome (options selected)</w:t>
+            <w:proofErr w:type="spellStart"/>
+            <w:r>
+              <w:t>Decision</w:t>
+            </w:r>
+            <w:proofErr w:type="spellEnd"/>
+            <w:r>
+              <w:t xml:space="preserve"> </w:t>
+            </w:r>
+            <w:proofErr w:type="spellStart"/>
+            <w:r>
+              <w:t>outcome</w:t>
+            </w:r>
+            <w:proofErr w:type="spellEnd"/>
+            <w:r>
+              <w:t xml:space="preserve"> (</w:t>
+            </w:r>
+            <w:proofErr w:type="spellStart"/>
+            <w:r>
+              <w:t>options</w:t>
+            </w:r>
+            <w:proofErr w:type="spellEnd"/>
+            <w:r>
+              <w:t xml:space="preserve"> </w:t>
+            </w:r>
+            <w:proofErr w:type="spellStart"/>
+            <w:r>
+              <w:t>selected</w:t>
+            </w:r>
+            <w:proofErr w:type="spellEnd"/>
+            <w:r>
+              <w:t>)</w:t>
             </w:r>
           </w:p>
         </w:tc>
@@ -536,9 +659,11 @@
             <w:pPr>
               <w:spacing w:line="240" w:lineRule="auto"/>
             </w:pPr>
+            <w:proofErr w:type="spellStart"/>
             <w:r>
               <w:t>Cons</w:t>
             </w:r>
+            <w:proofErr w:type="spellEnd"/>
           </w:p>
         </w:tc>
         <w:tc>
@@ -585,8 +710,29 @@
               <w:spacing w:line="240" w:lineRule="auto"/>
             </w:pPr>
             <w:r>
-              <w:t>Link to other decisions</w:t>
-            </w:r>
+              <w:t xml:space="preserve">Link </w:t>
+            </w:r>
+            <w:proofErr w:type="spellStart"/>
+            <w:r>
+              <w:t>to</w:t>
+            </w:r>
+            <w:proofErr w:type="spellEnd"/>
+            <w:r>
+              <w:t xml:space="preserve"> </w:t>
+            </w:r>
+            <w:proofErr w:type="spellStart"/>
+            <w:r>
+              <w:t>other</w:t>
+            </w:r>
+            <w:proofErr w:type="spellEnd"/>
+            <w:r>
+              <w:t xml:space="preserve"> </w:t>
+            </w:r>
+            <w:proofErr w:type="spellStart"/>
+            <w:r>
+              <w:t>decisions</w:t>
+            </w:r>
+            <w:proofErr w:type="spellEnd"/>
           </w:p>
         </w:tc>
         <w:tc>
@@ -634,8 +780,29 @@
               <w:spacing w:line="240" w:lineRule="auto"/>
             </w:pPr>
             <w:r>
-              <w:t>Link to architecture artifacts</w:t>
-            </w:r>
+              <w:t xml:space="preserve">Link </w:t>
+            </w:r>
+            <w:proofErr w:type="spellStart"/>
+            <w:r>
+              <w:t>to</w:t>
+            </w:r>
+            <w:proofErr w:type="spellEnd"/>
+            <w:r>
+              <w:t xml:space="preserve"> </w:t>
+            </w:r>
+            <w:proofErr w:type="spellStart"/>
+            <w:r>
+              <w:t>architecture</w:t>
+            </w:r>
+            <w:proofErr w:type="spellEnd"/>
+            <w:r>
+              <w:t xml:space="preserve"> </w:t>
+            </w:r>
+            <w:proofErr w:type="spellStart"/>
+            <w:r>
+              <w:t>artifacts</w:t>
+            </w:r>
+            <w:proofErr w:type="spellEnd"/>
           </w:p>
         </w:tc>
         <w:tc>

</xml_diff>